<commit_message>
Report Moved to Latex
</commit_message>
<xml_diff>
--- a/Kevin_Su_Report.docx
+++ b/Kevin_Su_Report.docx
@@ -272,9 +272,11 @@
       <w:r>
         <w:t xml:space="preserve">” (DfES, 2005). This statistic introduces the impact that online resources can have on a student’s education and brings to light a completely new possibility of tools for use in classrooms across the globe. </w:t>
       </w:r>
+      <w:proofErr w:type="gramStart"/>
       <w:r>
         <w:t>With this in mind, a</w:t>
       </w:r>
+      <w:proofErr w:type="gramEnd"/>
       <w:r>
         <w:t xml:space="preserve"> variety of applications must be available in order to increase </w:t>
       </w:r>
@@ -316,12 +318,116 @@
         <w:ind w:left="720"/>
       </w:pPr>
       <w:r>
-        <w:t>Understandably, a skill such as music theory is not as important as learning a language which could be used for communication or a programming language for developing new applications. It is still a very relevant skill to learn as a musician as it can strengthen and improve the understanding of why certain music is played in certain ways, examples such as why a piece of music is played in that chord or what every symbol on a music clave means. If a tool which were fun and interactive for people coming from backgrounds of no music experience to seasoned veterans was available then the possibility of more people wanting to learn the theory behind music would surely become much more widespread and popular.</w:t>
-      </w:r>
-    </w:p>
-    <w:p>
+        <w:t xml:space="preserve">Understandably, a skill such as music theory is not as important as learning a language which could be used for communication or a programming language for developing new applications. It is still a very relevant skill to learn as a musician as it can strengthen and improve the understanding of why certain music is played in certain ways, examples such as why a piece of music is played in that chord or what every symbol on a music clave means. If a tool which were fun and interactive for people coming from backgrounds of no music experience to seasoned veterans was </w:t>
+      </w:r>
+      <w:proofErr w:type="gramStart"/>
+      <w:r>
+        <w:t>available</w:t>
+      </w:r>
+      <w:proofErr w:type="gramEnd"/>
+      <w:r>
+        <w:t xml:space="preserve"> then the possibility of more people wanting to learn the theory behind music would surely become much more widespread and popular.</w:t>
+      </w:r>
+    </w:p>
+    <w:p>
+      <w:pPr>
+        <w:pStyle w:val="Heading1"/>
+        <w:ind w:left="792"/>
+      </w:pPr>
       <w:r>
         <w:lastRenderedPageBreak/>
+        <w:t>1.2 Purpose of Website</w:t>
+      </w:r>
+    </w:p>
+    <w:p>
+      <w:pPr>
+        <w:pStyle w:val="Heading1"/>
+        <w:rPr>
+          <w:rFonts w:asciiTheme="minorHAnsi" w:hAnsiTheme="minorHAnsi" w:cstheme="minorHAnsi"/>
+          <w:sz w:val="22"/>
+          <w:szCs w:val="22"/>
+        </w:rPr>
+      </w:pPr>
+      <w:r>
+        <w:rPr>
+          <w:rFonts w:asciiTheme="minorHAnsi" w:hAnsiTheme="minorHAnsi" w:cstheme="minorHAnsi"/>
+          <w:sz w:val="22"/>
+          <w:szCs w:val="22"/>
+        </w:rPr>
+        <w:t>The purpose of the website I am aiming to develop is to provide a much more fun and interactive interface for people from various backgrounds to utilise. Learning should be engaging and exciting and the application produced should represent these ideals by making use of gamification and a visual display for tracking progress.</w:t>
+      </w:r>
+    </w:p>
+    <w:p>
+      <w:pPr>
+        <w:pStyle w:val="Heading1"/>
+        <w:rPr>
+          <w:rFonts w:asciiTheme="minorHAnsi" w:hAnsiTheme="minorHAnsi" w:cstheme="minorHAnsi"/>
+          <w:sz w:val="22"/>
+          <w:szCs w:val="22"/>
+        </w:rPr>
+      </w:pPr>
+      <w:r>
+        <w:rPr>
+          <w:rFonts w:asciiTheme="minorHAnsi" w:hAnsiTheme="minorHAnsi" w:cstheme="minorHAnsi"/>
+          <w:sz w:val="22"/>
+          <w:szCs w:val="22"/>
+        </w:rPr>
+        <w:t>Users of the website should feel at ease when using the website</w:t>
+      </w:r>
+      <w:r>
+        <w:rPr>
+          <w:rFonts w:asciiTheme="minorHAnsi" w:hAnsiTheme="minorHAnsi" w:cstheme="minorHAnsi"/>
+          <w:sz w:val="22"/>
+          <w:szCs w:val="22"/>
+        </w:rPr>
+        <w:t xml:space="preserve"> through</w:t>
+      </w:r>
+      <w:r>
+        <w:rPr>
+          <w:rFonts w:asciiTheme="minorHAnsi" w:hAnsiTheme="minorHAnsi" w:cstheme="minorHAnsi"/>
+          <w:sz w:val="22"/>
+          <w:szCs w:val="22"/>
+        </w:rPr>
+        <w:t xml:space="preserve"> </w:t>
+      </w:r>
+      <w:r>
+        <w:rPr>
+          <w:rFonts w:asciiTheme="minorHAnsi" w:hAnsiTheme="minorHAnsi" w:cstheme="minorHAnsi"/>
+          <w:sz w:val="22"/>
+          <w:szCs w:val="22"/>
+        </w:rPr>
+        <w:t>simple</w:t>
+      </w:r>
+      <w:r>
+        <w:rPr>
+          <w:rFonts w:asciiTheme="minorHAnsi" w:hAnsiTheme="minorHAnsi" w:cstheme="minorHAnsi"/>
+          <w:sz w:val="22"/>
+          <w:szCs w:val="22"/>
+        </w:rPr>
+        <w:t xml:space="preserve"> navigation and a </w:t>
+      </w:r>
+      <w:r>
+        <w:rPr>
+          <w:rFonts w:asciiTheme="minorHAnsi" w:hAnsiTheme="minorHAnsi" w:cstheme="minorHAnsi"/>
+          <w:sz w:val="22"/>
+          <w:szCs w:val="22"/>
+        </w:rPr>
+        <w:t>modest number of features. In turn, users will feel less overwhelmed and the process of beginning the learning process would be much easier. The idea of being able to start using the website immediately could result in more people beginning their journey in studying music theory and making it a more well-known topic.</w:t>
+      </w:r>
+    </w:p>
+    <w:p>
+      <w:pPr>
+        <w:pStyle w:val="Heading1"/>
+      </w:pPr>
+      <w:r>
+        <w:rPr>
+          <w:rFonts w:asciiTheme="minorHAnsi" w:hAnsiTheme="minorHAnsi" w:cstheme="minorHAnsi"/>
+          <w:sz w:val="22"/>
+          <w:szCs w:val="22"/>
+        </w:rPr>
+        <w:t>Methods of teaching should be designed in a way that appeals for people of all ages, an interactive yet simple interface would mean that even those with little experience with technology could start to get involved if ever they were in search of a tool for learning music theory.</w:t>
+      </w:r>
+      <w:r>
         <w:br w:type="page"/>
       </w:r>
     </w:p>
@@ -370,6 +476,92 @@
 <file path=word/numbering.xml><?xml version="1.0" encoding="utf-8"?>
 <w:numbering xmlns:wpc="http://schemas.microsoft.com/office/word/2010/wordprocessingCanvas" xmlns:cx="http://schemas.microsoft.com/office/drawing/2014/chartex" xmlns:cx1="http://schemas.microsoft.com/office/drawing/2015/9/8/chartex" xmlns:cx2="http://schemas.microsoft.com/office/drawing/2015/10/21/chartex" xmlns:cx3="http://schemas.microsoft.com/office/drawing/2016/5/9/chartex" xmlns:cx4="http://schemas.microsoft.com/office/drawing/2016/5/10/chartex" xmlns:cx5="http://schemas.microsoft.com/office/drawing/2016/5/11/chartex" xmlns:cx6="http://schemas.microsoft.com/office/drawing/2016/5/12/chartex" xmlns:cx7="http://schemas.microsoft.com/office/drawing/2016/5/13/chartex" xmlns:cx8="http://schemas.microsoft.com/office/drawing/2016/5/14/chartex" xmlns:mc="http://schemas.openxmlformats.org/markup-compatibility/2006" xmlns:aink="http://schemas.microsoft.com/office/drawing/2016/ink" xmlns:am3d="http://schemas.microsoft.com/office/drawing/2017/model3d" xmlns:o="urn:schemas-microsoft-com:office:office" xmlns:oel="http://schemas.microsoft.com/office/2019/extlst" xmlns:r="http://schemas.openxmlformats.org/officeDocument/2006/relationships" xmlns:m="http://schemas.openxmlformats.org/officeDocument/2006/math" xmlns:v="urn:schemas-microsoft-com:vml" xmlns:wp14="http://schemas.microsoft.com/office/word/2010/wordprocessingDrawing" xmlns:wp="http://schemas.openxmlformats.org/drawingml/2006/wordprocessingDrawing" xmlns:w10="urn:schemas-microsoft-com:office:word" xmlns:w="http://schemas.openxmlformats.org/wordprocessingml/2006/main" xmlns:w14="http://schemas.microsoft.com/office/word/2010/wordml" xmlns:w15="http://schemas.microsoft.com/office/word/2012/wordml" xmlns:w16cex="http://schemas.microsoft.com/office/word/2018/wordml/cex" xmlns:w16cid="http://schemas.microsoft.com/office/word/2016/wordml/cid" xmlns:w16="http://schemas.microsoft.com/office/word/2018/wordml" xmlns:w16sdtdh="http://schemas.microsoft.com/office/word/2020/wordml/sdtdatahash" xmlns:w16se="http://schemas.microsoft.com/office/word/2015/wordml/symex" xmlns:wpg="http://schemas.microsoft.com/office/word/2010/wordprocessingGroup" xmlns:wpi="http://schemas.microsoft.com/office/word/2010/wordprocessingInk" xmlns:wne="http://schemas.microsoft.com/office/word/2006/wordml" xmlns:wps="http://schemas.microsoft.com/office/word/2010/wordprocessingShape" mc:Ignorable="w14 w15 w16se w16cid w16 w16cex w16sdtdh wp14">
   <w:abstractNum w:abstractNumId="0" w15:restartNumberingAfterBreak="0">
+    <w:nsid w:val="0F0C7360"/>
+    <w:multiLevelType w:val="multilevel"/>
+    <w:tmpl w:val="0809001F"/>
+    <w:lvl w:ilvl="0">
+      <w:start w:val="1"/>
+      <w:numFmt w:val="decimal"/>
+      <w:lvlText w:val="%1."/>
+      <w:lvlJc w:val="left"/>
+      <w:pPr>
+        <w:ind w:left="360" w:hanging="360"/>
+      </w:pPr>
+    </w:lvl>
+    <w:lvl w:ilvl="1">
+      <w:start w:val="1"/>
+      <w:numFmt w:val="decimal"/>
+      <w:lvlText w:val="%1.%2."/>
+      <w:lvlJc w:val="left"/>
+      <w:pPr>
+        <w:ind w:left="792" w:hanging="432"/>
+      </w:pPr>
+    </w:lvl>
+    <w:lvl w:ilvl="2">
+      <w:start w:val="1"/>
+      <w:numFmt w:val="decimal"/>
+      <w:lvlText w:val="%1.%2.%3."/>
+      <w:lvlJc w:val="left"/>
+      <w:pPr>
+        <w:ind w:left="1224" w:hanging="504"/>
+      </w:pPr>
+    </w:lvl>
+    <w:lvl w:ilvl="3">
+      <w:start w:val="1"/>
+      <w:numFmt w:val="decimal"/>
+      <w:lvlText w:val="%1.%2.%3.%4."/>
+      <w:lvlJc w:val="left"/>
+      <w:pPr>
+        <w:ind w:left="1728" w:hanging="648"/>
+      </w:pPr>
+    </w:lvl>
+    <w:lvl w:ilvl="4">
+      <w:start w:val="1"/>
+      <w:numFmt w:val="decimal"/>
+      <w:lvlText w:val="%1.%2.%3.%4.%5."/>
+      <w:lvlJc w:val="left"/>
+      <w:pPr>
+        <w:ind w:left="2232" w:hanging="792"/>
+      </w:pPr>
+    </w:lvl>
+    <w:lvl w:ilvl="5">
+      <w:start w:val="1"/>
+      <w:numFmt w:val="decimal"/>
+      <w:lvlText w:val="%1.%2.%3.%4.%5.%6."/>
+      <w:lvlJc w:val="left"/>
+      <w:pPr>
+        <w:ind w:left="2736" w:hanging="936"/>
+      </w:pPr>
+    </w:lvl>
+    <w:lvl w:ilvl="6">
+      <w:start w:val="1"/>
+      <w:numFmt w:val="decimal"/>
+      <w:lvlText w:val="%1.%2.%3.%4.%5.%6.%7."/>
+      <w:lvlJc w:val="left"/>
+      <w:pPr>
+        <w:ind w:left="3240" w:hanging="1080"/>
+      </w:pPr>
+    </w:lvl>
+    <w:lvl w:ilvl="7">
+      <w:start w:val="1"/>
+      <w:numFmt w:val="decimal"/>
+      <w:lvlText w:val="%1.%2.%3.%4.%5.%6.%7.%8."/>
+      <w:lvlJc w:val="left"/>
+      <w:pPr>
+        <w:ind w:left="3744" w:hanging="1224"/>
+      </w:pPr>
+    </w:lvl>
+    <w:lvl w:ilvl="8">
+      <w:start w:val="1"/>
+      <w:numFmt w:val="decimal"/>
+      <w:lvlText w:val="%1.%2.%3.%4.%5.%6.%7.%8.%9."/>
+      <w:lvlJc w:val="left"/>
+      <w:pPr>
+        <w:ind w:left="4320" w:hanging="1440"/>
+      </w:pPr>
+    </w:lvl>
+  </w:abstractNum>
+  <w:abstractNum w:abstractNumId="1" w15:restartNumberingAfterBreak="0">
     <w:nsid w:val="380F4CD8"/>
     <w:multiLevelType w:val="multilevel"/>
     <w:tmpl w:val="0809001F"/>
@@ -455,7 +647,7 @@
       </w:pPr>
     </w:lvl>
   </w:abstractNum>
-  <w:abstractNum w:abstractNumId="1" w15:restartNumberingAfterBreak="0">
+  <w:abstractNum w:abstractNumId="2" w15:restartNumberingAfterBreak="0">
     <w:nsid w:val="48FA72E0"/>
     <w:multiLevelType w:val="multilevel"/>
     <w:tmpl w:val="95D45006"/>
@@ -568,7 +760,7 @@
       </w:rPr>
     </w:lvl>
   </w:abstractNum>
-  <w:abstractNum w:abstractNumId="2" w15:restartNumberingAfterBreak="0">
+  <w:abstractNum w:abstractNumId="3" w15:restartNumberingAfterBreak="0">
     <w:nsid w:val="51CE09A0"/>
     <w:multiLevelType w:val="multilevel"/>
     <w:tmpl w:val="0809001F"/>
@@ -654,14 +846,373 @@
       </w:pPr>
     </w:lvl>
   </w:abstractNum>
+  <w:abstractNum w:abstractNumId="4" w15:restartNumberingAfterBreak="0">
+    <w:nsid w:val="528D3382"/>
+    <w:multiLevelType w:val="multilevel"/>
+    <w:tmpl w:val="0809001F"/>
+    <w:lvl w:ilvl="0">
+      <w:start w:val="1"/>
+      <w:numFmt w:val="decimal"/>
+      <w:lvlText w:val="%1."/>
+      <w:lvlJc w:val="left"/>
+      <w:pPr>
+        <w:ind w:left="360" w:hanging="360"/>
+      </w:pPr>
+    </w:lvl>
+    <w:lvl w:ilvl="1">
+      <w:start w:val="1"/>
+      <w:numFmt w:val="decimal"/>
+      <w:lvlText w:val="%1.%2."/>
+      <w:lvlJc w:val="left"/>
+      <w:pPr>
+        <w:ind w:left="792" w:hanging="432"/>
+      </w:pPr>
+    </w:lvl>
+    <w:lvl w:ilvl="2">
+      <w:start w:val="1"/>
+      <w:numFmt w:val="decimal"/>
+      <w:lvlText w:val="%1.%2.%3."/>
+      <w:lvlJc w:val="left"/>
+      <w:pPr>
+        <w:ind w:left="1224" w:hanging="504"/>
+      </w:pPr>
+    </w:lvl>
+    <w:lvl w:ilvl="3">
+      <w:start w:val="1"/>
+      <w:numFmt w:val="decimal"/>
+      <w:lvlText w:val="%1.%2.%3.%4."/>
+      <w:lvlJc w:val="left"/>
+      <w:pPr>
+        <w:ind w:left="1728" w:hanging="648"/>
+      </w:pPr>
+    </w:lvl>
+    <w:lvl w:ilvl="4">
+      <w:start w:val="1"/>
+      <w:numFmt w:val="decimal"/>
+      <w:lvlText w:val="%1.%2.%3.%4.%5."/>
+      <w:lvlJc w:val="left"/>
+      <w:pPr>
+        <w:ind w:left="2232" w:hanging="792"/>
+      </w:pPr>
+    </w:lvl>
+    <w:lvl w:ilvl="5">
+      <w:start w:val="1"/>
+      <w:numFmt w:val="decimal"/>
+      <w:lvlText w:val="%1.%2.%3.%4.%5.%6."/>
+      <w:lvlJc w:val="left"/>
+      <w:pPr>
+        <w:ind w:left="2736" w:hanging="936"/>
+      </w:pPr>
+    </w:lvl>
+    <w:lvl w:ilvl="6">
+      <w:start w:val="1"/>
+      <w:numFmt w:val="decimal"/>
+      <w:lvlText w:val="%1.%2.%3.%4.%5.%6.%7."/>
+      <w:lvlJc w:val="left"/>
+      <w:pPr>
+        <w:ind w:left="3240" w:hanging="1080"/>
+      </w:pPr>
+    </w:lvl>
+    <w:lvl w:ilvl="7">
+      <w:start w:val="1"/>
+      <w:numFmt w:val="decimal"/>
+      <w:lvlText w:val="%1.%2.%3.%4.%5.%6.%7.%8."/>
+      <w:lvlJc w:val="left"/>
+      <w:pPr>
+        <w:ind w:left="3744" w:hanging="1224"/>
+      </w:pPr>
+    </w:lvl>
+    <w:lvl w:ilvl="8">
+      <w:start w:val="1"/>
+      <w:numFmt w:val="decimal"/>
+      <w:lvlText w:val="%1.%2.%3.%4.%5.%6.%7.%8.%9."/>
+      <w:lvlJc w:val="left"/>
+      <w:pPr>
+        <w:ind w:left="4320" w:hanging="1440"/>
+      </w:pPr>
+    </w:lvl>
+  </w:abstractNum>
+  <w:abstractNum w:abstractNumId="5" w15:restartNumberingAfterBreak="0">
+    <w:nsid w:val="5FBF790D"/>
+    <w:multiLevelType w:val="multilevel"/>
+    <w:tmpl w:val="0809001F"/>
+    <w:lvl w:ilvl="0">
+      <w:start w:val="1"/>
+      <w:numFmt w:val="decimal"/>
+      <w:lvlText w:val="%1."/>
+      <w:lvlJc w:val="left"/>
+      <w:pPr>
+        <w:ind w:left="360" w:hanging="360"/>
+      </w:pPr>
+    </w:lvl>
+    <w:lvl w:ilvl="1">
+      <w:start w:val="1"/>
+      <w:numFmt w:val="decimal"/>
+      <w:lvlText w:val="%1.%2."/>
+      <w:lvlJc w:val="left"/>
+      <w:pPr>
+        <w:ind w:left="792" w:hanging="432"/>
+      </w:pPr>
+    </w:lvl>
+    <w:lvl w:ilvl="2">
+      <w:start w:val="1"/>
+      <w:numFmt w:val="decimal"/>
+      <w:lvlText w:val="%1.%2.%3."/>
+      <w:lvlJc w:val="left"/>
+      <w:pPr>
+        <w:ind w:left="1224" w:hanging="504"/>
+      </w:pPr>
+    </w:lvl>
+    <w:lvl w:ilvl="3">
+      <w:start w:val="1"/>
+      <w:numFmt w:val="decimal"/>
+      <w:lvlText w:val="%1.%2.%3.%4."/>
+      <w:lvlJc w:val="left"/>
+      <w:pPr>
+        <w:ind w:left="1728" w:hanging="648"/>
+      </w:pPr>
+    </w:lvl>
+    <w:lvl w:ilvl="4">
+      <w:start w:val="1"/>
+      <w:numFmt w:val="decimal"/>
+      <w:lvlText w:val="%1.%2.%3.%4.%5."/>
+      <w:lvlJc w:val="left"/>
+      <w:pPr>
+        <w:ind w:left="2232" w:hanging="792"/>
+      </w:pPr>
+    </w:lvl>
+    <w:lvl w:ilvl="5">
+      <w:start w:val="1"/>
+      <w:numFmt w:val="decimal"/>
+      <w:lvlText w:val="%1.%2.%3.%4.%5.%6."/>
+      <w:lvlJc w:val="left"/>
+      <w:pPr>
+        <w:ind w:left="2736" w:hanging="936"/>
+      </w:pPr>
+    </w:lvl>
+    <w:lvl w:ilvl="6">
+      <w:start w:val="1"/>
+      <w:numFmt w:val="decimal"/>
+      <w:lvlText w:val="%1.%2.%3.%4.%5.%6.%7."/>
+      <w:lvlJc w:val="left"/>
+      <w:pPr>
+        <w:ind w:left="3240" w:hanging="1080"/>
+      </w:pPr>
+    </w:lvl>
+    <w:lvl w:ilvl="7">
+      <w:start w:val="1"/>
+      <w:numFmt w:val="decimal"/>
+      <w:lvlText w:val="%1.%2.%3.%4.%5.%6.%7.%8."/>
+      <w:lvlJc w:val="left"/>
+      <w:pPr>
+        <w:ind w:left="3744" w:hanging="1224"/>
+      </w:pPr>
+    </w:lvl>
+    <w:lvl w:ilvl="8">
+      <w:start w:val="1"/>
+      <w:numFmt w:val="decimal"/>
+      <w:lvlText w:val="%1.%2.%3.%4.%5.%6.%7.%8.%9."/>
+      <w:lvlJc w:val="left"/>
+      <w:pPr>
+        <w:ind w:left="4320" w:hanging="1440"/>
+      </w:pPr>
+    </w:lvl>
+  </w:abstractNum>
+  <w:abstractNum w:abstractNumId="6" w15:restartNumberingAfterBreak="0">
+    <w:nsid w:val="764F01DC"/>
+    <w:multiLevelType w:val="multilevel"/>
+    <w:tmpl w:val="0809001F"/>
+    <w:lvl w:ilvl="0">
+      <w:start w:val="1"/>
+      <w:numFmt w:val="decimal"/>
+      <w:lvlText w:val="%1."/>
+      <w:lvlJc w:val="left"/>
+      <w:pPr>
+        <w:ind w:left="360" w:hanging="360"/>
+      </w:pPr>
+    </w:lvl>
+    <w:lvl w:ilvl="1">
+      <w:start w:val="1"/>
+      <w:numFmt w:val="decimal"/>
+      <w:lvlText w:val="%1.%2."/>
+      <w:lvlJc w:val="left"/>
+      <w:pPr>
+        <w:ind w:left="792" w:hanging="432"/>
+      </w:pPr>
+    </w:lvl>
+    <w:lvl w:ilvl="2">
+      <w:start w:val="1"/>
+      <w:numFmt w:val="decimal"/>
+      <w:lvlText w:val="%1.%2.%3."/>
+      <w:lvlJc w:val="left"/>
+      <w:pPr>
+        <w:ind w:left="1224" w:hanging="504"/>
+      </w:pPr>
+    </w:lvl>
+    <w:lvl w:ilvl="3">
+      <w:start w:val="1"/>
+      <w:numFmt w:val="decimal"/>
+      <w:lvlText w:val="%1.%2.%3.%4."/>
+      <w:lvlJc w:val="left"/>
+      <w:pPr>
+        <w:ind w:left="1728" w:hanging="648"/>
+      </w:pPr>
+    </w:lvl>
+    <w:lvl w:ilvl="4">
+      <w:start w:val="1"/>
+      <w:numFmt w:val="decimal"/>
+      <w:lvlText w:val="%1.%2.%3.%4.%5."/>
+      <w:lvlJc w:val="left"/>
+      <w:pPr>
+        <w:ind w:left="2232" w:hanging="792"/>
+      </w:pPr>
+    </w:lvl>
+    <w:lvl w:ilvl="5">
+      <w:start w:val="1"/>
+      <w:numFmt w:val="decimal"/>
+      <w:lvlText w:val="%1.%2.%3.%4.%5.%6."/>
+      <w:lvlJc w:val="left"/>
+      <w:pPr>
+        <w:ind w:left="2736" w:hanging="936"/>
+      </w:pPr>
+    </w:lvl>
+    <w:lvl w:ilvl="6">
+      <w:start w:val="1"/>
+      <w:numFmt w:val="decimal"/>
+      <w:lvlText w:val="%1.%2.%3.%4.%5.%6.%7."/>
+      <w:lvlJc w:val="left"/>
+      <w:pPr>
+        <w:ind w:left="3240" w:hanging="1080"/>
+      </w:pPr>
+    </w:lvl>
+    <w:lvl w:ilvl="7">
+      <w:start w:val="1"/>
+      <w:numFmt w:val="decimal"/>
+      <w:lvlText w:val="%1.%2.%3.%4.%5.%6.%7.%8."/>
+      <w:lvlJc w:val="left"/>
+      <w:pPr>
+        <w:ind w:left="3744" w:hanging="1224"/>
+      </w:pPr>
+    </w:lvl>
+    <w:lvl w:ilvl="8">
+      <w:start w:val="1"/>
+      <w:numFmt w:val="decimal"/>
+      <w:lvlText w:val="%1.%2.%3.%4.%5.%6.%7.%8.%9."/>
+      <w:lvlJc w:val="left"/>
+      <w:pPr>
+        <w:ind w:left="4320" w:hanging="1440"/>
+      </w:pPr>
+    </w:lvl>
+  </w:abstractNum>
+  <w:abstractNum w:abstractNumId="7" w15:restartNumberingAfterBreak="0">
+    <w:nsid w:val="7DB568AF"/>
+    <w:multiLevelType w:val="multilevel"/>
+    <w:tmpl w:val="0809001F"/>
+    <w:lvl w:ilvl="0">
+      <w:start w:val="1"/>
+      <w:numFmt w:val="decimal"/>
+      <w:lvlText w:val="%1."/>
+      <w:lvlJc w:val="left"/>
+      <w:pPr>
+        <w:ind w:left="360" w:hanging="360"/>
+      </w:pPr>
+    </w:lvl>
+    <w:lvl w:ilvl="1">
+      <w:start w:val="1"/>
+      <w:numFmt w:val="decimal"/>
+      <w:lvlText w:val="%1.%2."/>
+      <w:lvlJc w:val="left"/>
+      <w:pPr>
+        <w:ind w:left="792" w:hanging="432"/>
+      </w:pPr>
+    </w:lvl>
+    <w:lvl w:ilvl="2">
+      <w:start w:val="1"/>
+      <w:numFmt w:val="decimal"/>
+      <w:lvlText w:val="%1.%2.%3."/>
+      <w:lvlJc w:val="left"/>
+      <w:pPr>
+        <w:ind w:left="1224" w:hanging="504"/>
+      </w:pPr>
+    </w:lvl>
+    <w:lvl w:ilvl="3">
+      <w:start w:val="1"/>
+      <w:numFmt w:val="decimal"/>
+      <w:lvlText w:val="%1.%2.%3.%4."/>
+      <w:lvlJc w:val="left"/>
+      <w:pPr>
+        <w:ind w:left="1728" w:hanging="648"/>
+      </w:pPr>
+    </w:lvl>
+    <w:lvl w:ilvl="4">
+      <w:start w:val="1"/>
+      <w:numFmt w:val="decimal"/>
+      <w:lvlText w:val="%1.%2.%3.%4.%5."/>
+      <w:lvlJc w:val="left"/>
+      <w:pPr>
+        <w:ind w:left="2232" w:hanging="792"/>
+      </w:pPr>
+    </w:lvl>
+    <w:lvl w:ilvl="5">
+      <w:start w:val="1"/>
+      <w:numFmt w:val="decimal"/>
+      <w:lvlText w:val="%1.%2.%3.%4.%5.%6."/>
+      <w:lvlJc w:val="left"/>
+      <w:pPr>
+        <w:ind w:left="2736" w:hanging="936"/>
+      </w:pPr>
+    </w:lvl>
+    <w:lvl w:ilvl="6">
+      <w:start w:val="1"/>
+      <w:numFmt w:val="decimal"/>
+      <w:lvlText w:val="%1.%2.%3.%4.%5.%6.%7."/>
+      <w:lvlJc w:val="left"/>
+      <w:pPr>
+        <w:ind w:left="3240" w:hanging="1080"/>
+      </w:pPr>
+    </w:lvl>
+    <w:lvl w:ilvl="7">
+      <w:start w:val="1"/>
+      <w:numFmt w:val="decimal"/>
+      <w:lvlText w:val="%1.%2.%3.%4.%5.%6.%7.%8."/>
+      <w:lvlJc w:val="left"/>
+      <w:pPr>
+        <w:ind w:left="3744" w:hanging="1224"/>
+      </w:pPr>
+    </w:lvl>
+    <w:lvl w:ilvl="8">
+      <w:start w:val="1"/>
+      <w:numFmt w:val="decimal"/>
+      <w:lvlText w:val="%1.%2.%3.%4.%5.%6.%7.%8.%9."/>
+      <w:lvlJc w:val="left"/>
+      <w:pPr>
+        <w:ind w:left="4320" w:hanging="1440"/>
+      </w:pPr>
+    </w:lvl>
+  </w:abstractNum>
   <w:num w:numId="1" w16cid:durableId="1835560658">
+    <w:abstractNumId w:val="1"/>
+  </w:num>
+  <w:num w:numId="2" w16cid:durableId="1173497741">
+    <w:abstractNumId w:val="2"/>
+  </w:num>
+  <w:num w:numId="3" w16cid:durableId="1393846394">
+    <w:abstractNumId w:val="3"/>
+  </w:num>
+  <w:num w:numId="4" w16cid:durableId="444160162">
+    <w:abstractNumId w:val="7"/>
+  </w:num>
+  <w:num w:numId="5" w16cid:durableId="1237670584">
     <w:abstractNumId w:val="0"/>
   </w:num>
-  <w:num w:numId="2" w16cid:durableId="1173497741">
-    <w:abstractNumId w:val="1"/>
+  <w:num w:numId="6" w16cid:durableId="366755168">
+    <w:abstractNumId w:val="4"/>
   </w:num>
-  <w:num w:numId="3" w16cid:durableId="1393846394">
-    <w:abstractNumId w:val="2"/>
+  <w:num w:numId="7" w16cid:durableId="66341531">
+    <w:abstractNumId w:val="5"/>
+  </w:num>
+  <w:num w:numId="8" w16cid:durableId="1728608393">
+    <w:abstractNumId w:val="6"/>
   </w:num>
 </w:numbering>
 </file>
@@ -1255,6 +1806,17 @@
       <w:shd w:val="clear" w:color="auto" w:fill="E1DFDD"/>
     </w:rPr>
   </w:style>
+  <w:style w:type="paragraph" w:styleId="ListParagraph">
+    <w:name w:val="List Paragraph"/>
+    <w:basedOn w:val="Normal"/>
+    <w:uiPriority w:val="34"/>
+    <w:qFormat/>
+    <w:rsid w:val="00234F30"/>
+    <w:pPr>
+      <w:ind w:left="720"/>
+      <w:contextualSpacing/>
+    </w:pPr>
+  </w:style>
 </w:styles>
 </file>
 

</xml_diff>